<commit_message>
end of term stuff
</commit_message>
<xml_diff>
--- a/WRIT/Research/PCG Notes.docx
+++ b/WRIT/Research/PCG Notes.docx
@@ -8,6 +8,14 @@
       </w:pPr>
       <w:r>
         <w:t>Procedural Content Generation Notes</w:t>
+      </w:r>
+    </w:p>
+    <w:p>
+      <w:pPr>
+        <w:pStyle w:val="Heading2"/>
+      </w:pPr>
+      <w:r>
+        <w:t>PCG General</w:t>
       </w:r>
     </w:p>
     <w:p>
@@ -35,21 +43,7 @@
         <w:rPr>
           <w:rFonts w:cstheme="minorHAnsi"/>
         </w:rPr>
-        <w:t xml:space="preserve">Hendrikx, M., Meijer, S., van der Velden, J., and </w:t>
-      </w:r>
-      <w:proofErr w:type="spellStart"/>
-      <w:r>
-        <w:rPr>
-          <w:rFonts w:cstheme="minorHAnsi"/>
-        </w:rPr>
-        <w:t>Iosup</w:t>
-      </w:r>
-      <w:proofErr w:type="spellEnd"/>
-      <w:r>
-        <w:rPr>
-          <w:rFonts w:cstheme="minorHAnsi"/>
-        </w:rPr>
-        <w:t xml:space="preserve">, A. </w:t>
+        <w:t xml:space="preserve">Hendrikx, M., Meijer, S., van der Velden, J., and Iosup, A. </w:t>
       </w:r>
       <w:r>
         <w:rPr>
@@ -93,35 +87,7 @@
         <w:rPr>
           <w:rFonts w:cstheme="minorHAnsi"/>
         </w:rPr>
-        <w:t xml:space="preserve">. ACM Trans. Multimedia </w:t>
-      </w:r>
-      <w:proofErr w:type="spellStart"/>
-      <w:r>
-        <w:rPr>
-          <w:rFonts w:cstheme="minorHAnsi"/>
-        </w:rPr>
-        <w:t>Comput</w:t>
-      </w:r>
-      <w:proofErr w:type="spellEnd"/>
-      <w:r>
-        <w:rPr>
-          <w:rFonts w:cstheme="minorHAnsi"/>
-        </w:rPr>
-        <w:t xml:space="preserve">. </w:t>
-      </w:r>
-      <w:proofErr w:type="spellStart"/>
-      <w:r>
-        <w:rPr>
-          <w:rFonts w:cstheme="minorHAnsi"/>
-        </w:rPr>
-        <w:t>Commun</w:t>
-      </w:r>
-      <w:proofErr w:type="spellEnd"/>
-      <w:r>
-        <w:rPr>
-          <w:rFonts w:cstheme="minorHAnsi"/>
-        </w:rPr>
-        <w:t>. Appl. 9, 1, Article 1 (February 2013), 22 pages</w:t>
+        <w:t>. ACM Trans. Multimedia Comput. Commun. Appl. 9, 1, Article 1 (February 2013), 22 pages</w:t>
       </w:r>
       <w:r>
         <w:rPr>
@@ -171,15 +137,7 @@
         </w:numPr>
       </w:pPr>
       <w:r>
-        <w:t>PRNG (</w:t>
-      </w:r>
-      <w:proofErr w:type="spellStart"/>
-      <w:r>
-        <w:t>perlin</w:t>
-      </w:r>
-      <w:proofErr w:type="spellEnd"/>
-      <w:r>
-        <w:t xml:space="preserve"> noise and pseudo random)</w:t>
+        <w:t>PRNG (perlin noise and pseudo random)</w:t>
       </w:r>
     </w:p>
     <w:p>
@@ -365,13 +323,8 @@
         <w:t xml:space="preserve">Is self-similar or has a predetermined structure, </w:t>
       </w:r>
       <w:r>
-        <w:t xml:space="preserve">so use </w:t>
-      </w:r>
-      <w:proofErr w:type="spellStart"/>
-      <w:r>
-        <w:t>pcg</w:t>
-      </w:r>
-      <w:proofErr w:type="spellEnd"/>
+        <w:t>so use pcg</w:t>
+      </w:r>
     </w:p>
     <w:p>
       <w:pPr>
@@ -557,6 +510,7 @@
         </w:numPr>
       </w:pPr>
       <w:r>
+        <w:lastRenderedPageBreak/>
         <w:t>CS technique of grid subdivision uses real terrain data. Each subdivision has an elevation profile, and that profile is matched against ground truth to create a new, realistic height-map</w:t>
       </w:r>
     </w:p>
@@ -569,7 +523,6 @@
         </w:numPr>
       </w:pPr>
       <w:r>
-        <w:lastRenderedPageBreak/>
         <w:t>Procedural sketching (procedural brushes for local control)</w:t>
       </w:r>
     </w:p>
@@ -908,15 +861,7 @@
     </w:p>
     <w:p>
       <w:r>
-        <w:t xml:space="preserve">2010 </w:t>
-      </w:r>
-      <w:proofErr w:type="spellStart"/>
-      <w:r>
-        <w:t>Smelik</w:t>
-      </w:r>
-      <w:proofErr w:type="spellEnd"/>
-      <w:r>
-        <w:t xml:space="preserve"> et al Integration procedural generation and manual editing</w:t>
+        <w:t>2010 Smelik et al Integration procedural generation and manual editing</w:t>
       </w:r>
     </w:p>
     <w:p>
@@ -934,6 +879,7 @@
         </w:numPr>
       </w:pPr>
       <w:r>
+        <w:lastRenderedPageBreak/>
         <w:t>Personalized PCG</w:t>
       </w:r>
       <w:r>
@@ -949,7 +895,6 @@
         </w:numPr>
       </w:pPr>
       <w:r>
-        <w:lastRenderedPageBreak/>
         <w:t>Market is diversifying and growing, and its increasingly difficult to make content that pleases everyone (note: you shouldn’t)</w:t>
       </w:r>
     </w:p>
@@ -1026,23 +971,7 @@
         <w:t xml:space="preserve">, 2018 </w:t>
       </w:r>
       <w:r>
-        <w:t xml:space="preserve">Hugo Mayo, </w:t>
-      </w:r>
-      <w:proofErr w:type="spellStart"/>
-      <w:r>
-        <w:t>Hashan</w:t>
-      </w:r>
-      <w:proofErr w:type="spellEnd"/>
-      <w:r>
-        <w:t xml:space="preserve"> </w:t>
-      </w:r>
-      <w:proofErr w:type="spellStart"/>
-      <w:r>
-        <w:t>Punchihewa</w:t>
-      </w:r>
-      <w:proofErr w:type="spellEnd"/>
-      <w:r>
-        <w:t>, Julie Emile, Jack Morrison</w:t>
+        <w:t>Hugo Mayo, Hashan Punchihewa, Julie Emile, Jack Morrison</w:t>
       </w:r>
       <w:r>
         <w:t>)</w:t>
@@ -1088,49 +1017,7 @@
         <w:rPr>
           <w:rFonts w:cstheme="minorHAnsi"/>
         </w:rPr>
-        <w:t xml:space="preserve">Mark, B., </w:t>
-      </w:r>
-      <w:proofErr w:type="spellStart"/>
-      <w:r>
-        <w:rPr>
-          <w:rFonts w:cstheme="minorHAnsi"/>
-        </w:rPr>
-        <w:t>Berechet</w:t>
-      </w:r>
-      <w:proofErr w:type="spellEnd"/>
-      <w:r>
-        <w:rPr>
-          <w:rFonts w:cstheme="minorHAnsi"/>
-        </w:rPr>
-        <w:t xml:space="preserve">, T., </w:t>
-      </w:r>
-      <w:proofErr w:type="spellStart"/>
-      <w:r>
-        <w:rPr>
-          <w:rFonts w:cstheme="minorHAnsi"/>
-        </w:rPr>
-        <w:t>Mahlmann</w:t>
-      </w:r>
-      <w:proofErr w:type="spellEnd"/>
-      <w:r>
-        <w:rPr>
-          <w:rFonts w:cstheme="minorHAnsi"/>
-        </w:rPr>
-        <w:t xml:space="preserve">, T., &amp; </w:t>
-      </w:r>
-      <w:proofErr w:type="spellStart"/>
-      <w:r>
-        <w:rPr>
-          <w:rFonts w:cstheme="minorHAnsi"/>
-        </w:rPr>
-        <w:t>Togelius</w:t>
-      </w:r>
-      <w:proofErr w:type="spellEnd"/>
-      <w:r>
-        <w:rPr>
-          <w:rFonts w:cstheme="minorHAnsi"/>
-        </w:rPr>
-        <w:t xml:space="preserve">, J. (2015). </w:t>
+        <w:t xml:space="preserve">Mark, B., Berechet, T., Mahlmann, T., &amp; Togelius, J. (2015). </w:t>
       </w:r>
       <w:r>
         <w:rPr>
@@ -1180,15 +1067,7 @@
         </w:numPr>
       </w:pPr>
       <w:r>
-        <w:t xml:space="preserve">Noise-perturbed </w:t>
-      </w:r>
-      <w:proofErr w:type="spellStart"/>
-      <w:r>
-        <w:t>metaball</w:t>
-      </w:r>
-      <w:proofErr w:type="spellEnd"/>
-      <w:r>
-        <w:t xml:space="preserve"> approach for virtual carving</w:t>
+        <w:t>Noise-perturbed metaball approach for virtual carving</w:t>
       </w:r>
     </w:p>
     <w:p>
@@ -1200,28 +1079,12 @@
         </w:numPr>
       </w:pPr>
       <w:r>
-        <w:t xml:space="preserve">Rendering component for </w:t>
-      </w:r>
-      <w:proofErr w:type="spellStart"/>
-      <w:r>
-        <w:t>isosurface</w:t>
-      </w:r>
-      <w:proofErr w:type="spellEnd"/>
-      <w:r>
-        <w:t xml:space="preserve"> extraction of the modeled voxel data, and further mesh enhancement</w:t>
-      </w:r>
-    </w:p>
-    <w:p>
-      <w:r>
-        <w:t xml:space="preserve">2017 </w:t>
-      </w:r>
-      <w:proofErr w:type="spellStart"/>
-      <w:r>
-        <w:t>Onrust</w:t>
-      </w:r>
-      <w:proofErr w:type="spellEnd"/>
-      <w:r>
-        <w:t xml:space="preserve"> et al Ecologically Sound Procedural Generation of Natural Environments</w:t>
+        <w:t>Rendering component for isosurface extraction of the modeled voxel data, and further mesh enhancement</w:t>
+      </w:r>
+    </w:p>
+    <w:p>
+      <w:r>
+        <w:t>2017 Onrust et al Ecologically Sound Procedural Generation of Natural Environments</w:t>
       </w:r>
     </w:p>
     <w:p>
@@ -1239,28 +1102,12 @@
     </w:p>
     <w:p>
       <w:r>
-        <w:t xml:space="preserve">2012 </w:t>
-      </w:r>
-      <w:proofErr w:type="spellStart"/>
-      <w:r>
-        <w:t>Emilien</w:t>
-      </w:r>
-      <w:proofErr w:type="spellEnd"/>
-      <w:r>
-        <w:t xml:space="preserve"> et al Procedural Generation of Villages</w:t>
-      </w:r>
-    </w:p>
-    <w:p>
-      <w:r>
-        <w:t xml:space="preserve">2017 </w:t>
-      </w:r>
-      <w:proofErr w:type="spellStart"/>
-      <w:r>
-        <w:t>Gaisbauer</w:t>
-      </w:r>
-      <w:proofErr w:type="spellEnd"/>
-      <w:r>
-        <w:t xml:space="preserve"> et al Procedural Generation for Populated Virtual Cities</w:t>
+        <w:t>2012 Emilien et al Procedural Generation of Villages</w:t>
+      </w:r>
+    </w:p>
+    <w:p>
+      <w:r>
+        <w:t>2017 Gaisbauer et al Procedural Generation for Populated Virtual Cities</w:t>
       </w:r>
     </w:p>
     <w:p>
@@ -1305,13 +1152,16 @@
       </w:r>
     </w:p>
     <w:p>
-      <w:r>
-        <w:t>GDC videos</w:t>
-      </w:r>
-    </w:p>
-    <w:p>
+      <w:pPr>
+        <w:pStyle w:val="Heading3"/>
+      </w:pPr>
       <w:r>
         <w:lastRenderedPageBreak/>
+        <w:t>Other Sources</w:t>
+      </w:r>
+    </w:p>
+    <w:p>
+      <w:r>
         <w:t xml:space="preserve">RDR 2 sales: </w:t>
       </w:r>
       <w:r>
@@ -1348,15 +1198,7 @@
         <w:t>Red Dead Redemption 2 – How Rockstar wants to reinvent the Open World</w:t>
       </w:r>
       <w:r>
-        <w:t xml:space="preserve">. </w:t>
-      </w:r>
-      <w:proofErr w:type="spellStart"/>
-      <w:r>
-        <w:t>GameStar</w:t>
-      </w:r>
-      <w:proofErr w:type="spellEnd"/>
-      <w:r>
-        <w:t xml:space="preserve">. </w:t>
+        <w:t xml:space="preserve">. GameStar. </w:t>
       </w:r>
       <w:hyperlink r:id="rId8" w:history="1">
         <w:r>
@@ -1367,1405 +1209,7 @@
         </w:r>
       </w:hyperlink>
     </w:p>
-    <w:p>
-      <w:pPr>
-        <w:pStyle w:val="Heading3"/>
-      </w:pPr>
-      <w:r>
-        <w:t xml:space="preserve">New challenges for </w:t>
-      </w:r>
-      <w:r>
-        <w:t>ambitious studios</w:t>
-      </w:r>
-    </w:p>
-    <w:p>
-      <w:r>
-        <w:t xml:space="preserve">As a market for entertainment, video games have grown and will continue to </w:t>
-      </w:r>
-      <w:r>
-        <w:t>grow</w:t>
-      </w:r>
-      <w:r>
-        <w:t xml:space="preserve"> at an incredible rate. </w:t>
-      </w:r>
-      <w:r>
-        <w:t>The</w:t>
-      </w:r>
-      <w:r>
-        <w:t xml:space="preserve"> audience for</w:t>
-      </w:r>
-      <w:r>
-        <w:t xml:space="preserve"> games is </w:t>
-      </w:r>
-      <w:r>
-        <w:t>expanding</w:t>
-      </w:r>
-      <w:r>
-        <w:t xml:space="preserve"> </w:t>
-      </w:r>
-      <w:r>
-        <w:t>and</w:t>
-      </w:r>
-      <w:r>
-        <w:t xml:space="preserve"> diversifying</w:t>
-      </w:r>
-      <w:r>
-        <w:t>, and</w:t>
-      </w:r>
-      <w:r>
-        <w:t xml:space="preserve"> th</w:t>
-      </w:r>
-      <w:r>
-        <w:t>is audience</w:t>
-      </w:r>
-      <w:r>
-        <w:t xml:space="preserve"> expect</w:t>
-      </w:r>
-      <w:r>
-        <w:t>s</w:t>
-      </w:r>
-      <w:r>
-        <w:t xml:space="preserve"> </w:t>
-      </w:r>
-      <w:r>
-        <w:t>t</w:t>
-      </w:r>
-      <w:r>
-        <w:t>he</w:t>
-      </w:r>
-      <w:r>
-        <w:t xml:space="preserve"> </w:t>
-      </w:r>
-      <w:r>
-        <w:t>virtual sp</w:t>
-      </w:r>
-      <w:r>
-        <w:t>aces</w:t>
-      </w:r>
-      <w:r>
-        <w:t xml:space="preserve"> they explore </w:t>
-      </w:r>
-      <w:r>
-        <w:t>to be more detailed, realistic, and believable every year</w:t>
-      </w:r>
-      <w:r>
-        <w:t>. Y</w:t>
-      </w:r>
-      <w:r>
-        <w:t>et</w:t>
-      </w:r>
-      <w:r>
-        <w:t xml:space="preserve"> </w:t>
-      </w:r>
-      <w:r>
-        <w:t xml:space="preserve">as expectations increase, </w:t>
-      </w:r>
-      <w:r>
-        <w:t>creati</w:t>
-      </w:r>
-      <w:r>
-        <w:t>ng these worlds</w:t>
-      </w:r>
-      <w:r>
-        <w:t xml:space="preserve"> by the hand of an artist</w:t>
-      </w:r>
-      <w:r>
-        <w:t xml:space="preserve"> is </w:t>
-      </w:r>
-      <w:r>
-        <w:t xml:space="preserve">increasingly </w:t>
-      </w:r>
-      <w:r>
-        <w:t>costly and time consuming</w:t>
-      </w:r>
-      <w:r>
-        <w:t xml:space="preserve">. </w:t>
-      </w:r>
-      <w:r>
-        <w:t xml:space="preserve">Procedurally generating content for games is a solution to this problem, but not one so easily applied everywhere. </w:t>
-      </w:r>
-      <w:r>
-        <w:t xml:space="preserve">This </w:t>
-      </w:r>
-      <w:r>
-        <w:t>report</w:t>
-      </w:r>
-      <w:r>
-        <w:t xml:space="preserve"> </w:t>
-      </w:r>
-      <w:r>
-        <w:t xml:space="preserve">will examine </w:t>
-      </w:r>
-      <w:r>
-        <w:t xml:space="preserve">procedural solutions for </w:t>
-      </w:r>
-      <w:r>
-        <w:t>generating</w:t>
-      </w:r>
-      <w:r>
-        <w:t xml:space="preserve"> </w:t>
-      </w:r>
-      <w:r>
-        <w:t xml:space="preserve">realistic, </w:t>
-      </w:r>
-      <w:r>
-        <w:t>detailed</w:t>
-      </w:r>
-      <w:r>
-        <w:t xml:space="preserve">, </w:t>
-      </w:r>
-      <w:r>
-        <w:t xml:space="preserve">and </w:t>
-      </w:r>
-      <w:r>
-        <w:t>believable</w:t>
-      </w:r>
-      <w:r>
-        <w:t xml:space="preserve"> spaces – that is natural environments, towns and cities, and dungeons and other game levels</w:t>
-      </w:r>
-      <w:r>
-        <w:t>.</w:t>
-      </w:r>
-      <w:r>
-        <w:t xml:space="preserve"> </w:t>
-      </w:r>
-    </w:p>
-    <w:p>
-      <w:pPr>
-        <w:pStyle w:val="Heading3"/>
-      </w:pPr>
-      <w:r>
-        <w:t>Changing approaches to generating game content</w:t>
-      </w:r>
-    </w:p>
-    <w:p>
-      <w:r>
-        <w:t>Creating</w:t>
-      </w:r>
-      <w:r>
-        <w:t xml:space="preserve"> virtual spaces, objects, characters, creatures, stories, </w:t>
-      </w:r>
-      <w:r>
-        <w:t>and challenges</w:t>
-      </w:r>
-      <w:r>
-        <w:t xml:space="preserve"> by hand</w:t>
-      </w:r>
-      <w:r>
-        <w:t xml:space="preserve"> has become a</w:t>
-      </w:r>
-      <w:r>
-        <w:t xml:space="preserve"> difficult</w:t>
-      </w:r>
-      <w:r>
-        <w:t xml:space="preserve"> and expensive process</w:t>
-      </w:r>
-      <w:r>
-        <w:t xml:space="preserve">. Take Two’s 2018 smash hit </w:t>
-      </w:r>
-      <w:r>
-        <w:rPr>
-          <w:i/>
-          <w:iCs/>
-        </w:rPr>
-        <w:t>Red Dead Redemption 2</w:t>
-      </w:r>
-      <w:r>
-        <w:t xml:space="preserve"> </w:t>
-      </w:r>
-      <w:r>
-        <w:t xml:space="preserve">sold 23 million copies in the first month and a half of its </w:t>
-      </w:r>
-      <w:r>
-        <w:t>release but</w:t>
-      </w:r>
-      <w:r>
-        <w:t xml:space="preserve"> </w:t>
-      </w:r>
-      <w:r>
-        <w:t>took eight years to complete</w:t>
-      </w:r>
-      <w:r>
-        <w:t xml:space="preserve">. It </w:t>
-      </w:r>
-      <w:r>
-        <w:t>reportedly had over 2,</w:t>
-      </w:r>
-      <w:r>
-        <w:t>7</w:t>
-      </w:r>
-      <w:r>
-        <w:t xml:space="preserve">00 contributors, </w:t>
-      </w:r>
-      <w:r>
-        <w:t>feature</w:t>
-      </w:r>
-      <w:r>
-        <w:t>d</w:t>
-      </w:r>
-      <w:r>
-        <w:t xml:space="preserve"> </w:t>
-      </w:r>
-      <w:r>
-        <w:t>around</w:t>
-      </w:r>
-      <w:r>
-        <w:t xml:space="preserve"> 500,000 lines of </w:t>
-      </w:r>
-      <w:r>
-        <w:t>handwritten</w:t>
-      </w:r>
-      <w:r>
-        <w:t xml:space="preserve"> </w:t>
-      </w:r>
-      <w:r>
-        <w:t>dialogue spoken by nearly 1,200</w:t>
-      </w:r>
-      <w:r>
-        <w:t xml:space="preserve"> </w:t>
-      </w:r>
-      <w:r>
-        <w:t xml:space="preserve">actors </w:t>
-      </w:r>
-      <w:r>
-        <w:t xml:space="preserve">living in a </w:t>
-      </w:r>
-      <w:r>
-        <w:t>world roughly 47km</w:t>
-      </w:r>
-      <w:r>
-        <w:rPr>
-          <w:vertAlign w:val="superscript"/>
-        </w:rPr>
-        <w:t>2</w:t>
-      </w:r>
-      <w:r>
-        <w:t xml:space="preserve"> in size</w:t>
-      </w:r>
-      <w:r>
-        <w:t>, where developer</w:t>
-      </w:r>
-      <w:r>
-        <w:t xml:space="preserve"> Rob Nelson</w:t>
-      </w:r>
-      <w:r>
-        <w:t xml:space="preserve"> noted </w:t>
-      </w:r>
-      <w:r>
-        <w:t xml:space="preserve">in a </w:t>
-      </w:r>
-      <w:proofErr w:type="spellStart"/>
-      <w:r>
-        <w:t>Game</w:t>
-      </w:r>
-      <w:r>
-        <w:t>S</w:t>
-      </w:r>
-      <w:r>
-        <w:t>tar</w:t>
-      </w:r>
-      <w:proofErr w:type="spellEnd"/>
-      <w:r>
-        <w:t xml:space="preserve"> interview </w:t>
-      </w:r>
-      <w:r>
-        <w:t xml:space="preserve">that, </w:t>
-      </w:r>
-      <w:r>
-        <w:rPr>
-          <w:rFonts w:cstheme="minorHAnsi"/>
-          <w:i/>
-          <w:iCs/>
-        </w:rPr>
-        <w:t>“</w:t>
-      </w:r>
-      <w:r>
-        <w:rPr>
-          <w:rStyle w:val="Emphasis"/>
-          <w:rFonts w:cstheme="minorHAnsi"/>
-          <w:i w:val="0"/>
-          <w:iCs w:val="0"/>
-          <w:color w:val="212121"/>
-          <w:shd w:val="clear" w:color="auto" w:fill="FFFFFF"/>
-        </w:rPr>
-        <w:t xml:space="preserve">We </w:t>
-      </w:r>
-      <w:r>
-        <w:rPr>
-          <w:rStyle w:val="Emphasis"/>
-          <w:rFonts w:cstheme="minorHAnsi"/>
-          <w:i w:val="0"/>
-          <w:iCs w:val="0"/>
-          <w:color w:val="212121"/>
-          <w:shd w:val="clear" w:color="auto" w:fill="FFFFFF"/>
-        </w:rPr>
-        <w:t>[built]</w:t>
-      </w:r>
-      <w:r>
-        <w:rPr>
-          <w:rStyle w:val="Emphasis"/>
-          <w:rFonts w:cstheme="minorHAnsi"/>
-          <w:i w:val="0"/>
-          <w:iCs w:val="0"/>
-          <w:color w:val="212121"/>
-          <w:shd w:val="clear" w:color="auto" w:fill="FFFFFF"/>
-        </w:rPr>
-        <w:t xml:space="preserve"> everything by hand. There are no procedural things that appear here, sometimes ther</w:t>
-      </w:r>
-      <w:r>
-        <w:rPr>
-          <w:rStyle w:val="Emphasis"/>
-          <w:rFonts w:cstheme="minorHAnsi"/>
-          <w:i w:val="0"/>
-          <w:iCs w:val="0"/>
-          <w:color w:val="212121"/>
-          <w:shd w:val="clear" w:color="auto" w:fill="FFFFFF"/>
-        </w:rPr>
-        <w:t>e</w:t>
-      </w:r>
-      <w:r>
-        <w:rPr>
-          <w:rFonts w:cstheme="minorHAnsi"/>
-          <w:i/>
-          <w:iCs/>
-        </w:rPr>
-        <w:t>”</w:t>
-      </w:r>
-      <w:r>
-        <w:rPr>
-          <w:rFonts w:cstheme="minorHAnsi"/>
-          <w:i/>
-          <w:iCs/>
-        </w:rPr>
-        <w:t xml:space="preserve"> </w:t>
-      </w:r>
-      <w:r>
-        <w:rPr>
-          <w:rFonts w:cstheme="minorHAnsi"/>
-        </w:rPr>
-        <w:t>(Schmidt &amp; Graf, 2018).</w:t>
-      </w:r>
-      <w:r>
-        <w:rPr>
-          <w:rFonts w:cstheme="minorHAnsi"/>
-        </w:rPr>
-        <w:t xml:space="preserve"> </w:t>
-      </w:r>
-      <w:r>
-        <w:t>The game</w:t>
-      </w:r>
-      <w:r>
-        <w:t xml:space="preserve"> was so costly</w:t>
-      </w:r>
-      <w:r>
-        <w:t xml:space="preserve"> that Take Two’s stock fell </w:t>
-      </w:r>
-      <w:r>
-        <w:t>in the quarter the game released.</w:t>
-      </w:r>
-      <w:r>
-        <w:t xml:space="preserve"> </w:t>
-      </w:r>
-      <w:r>
-        <w:t xml:space="preserve">A </w:t>
-      </w:r>
-      <w:r>
-        <w:t>hand-crafted</w:t>
-      </w:r>
-      <w:r>
-        <w:t xml:space="preserve"> world feels hand crafted, but</w:t>
-      </w:r>
-      <w:r>
-        <w:t xml:space="preserve"> is also costly and time consuming to build</w:t>
-      </w:r>
-      <w:r>
-        <w:t xml:space="preserve">, especially as the scale of the project increases. </w:t>
-      </w:r>
-    </w:p>
-    <w:p>
-      <w:r>
-        <w:t xml:space="preserve">In cases such as </w:t>
-      </w:r>
-      <w:r>
-        <w:rPr>
-          <w:i/>
-          <w:iCs/>
-        </w:rPr>
-        <w:t>Red Dead Redemption 2</w:t>
-      </w:r>
-      <w:r>
-        <w:t>, procedural content generation</w:t>
-      </w:r>
-      <w:r>
-        <w:t xml:space="preserve"> (PCG)</w:t>
-      </w:r>
-      <w:r>
-        <w:t xml:space="preserve"> </w:t>
-      </w:r>
-      <w:r>
-        <w:t xml:space="preserve">can be a </w:t>
-      </w:r>
-      <w:r>
-        <w:t xml:space="preserve">reasonable solution. </w:t>
-      </w:r>
-      <w:r>
-        <w:t>I</w:t>
-      </w:r>
-      <w:r>
-        <w:t>n their 2017 GDC talk</w:t>
-      </w:r>
-      <w:r>
-        <w:t>, Guerilla Games highlighted</w:t>
-      </w:r>
-      <w:r>
-        <w:t xml:space="preserve"> that</w:t>
-      </w:r>
-      <w:r>
-        <w:t xml:space="preserve"> PCG</w:t>
-      </w:r>
-      <w:r>
-        <w:t xml:space="preserve"> played a large part in building and populating the world</w:t>
-      </w:r>
-      <w:r>
-        <w:t xml:space="preserve"> of</w:t>
-      </w:r>
-      <w:r>
-        <w:t xml:space="preserve"> </w:t>
-      </w:r>
-      <w:r>
-        <w:rPr>
-          <w:i/>
-          <w:iCs/>
-        </w:rPr>
-        <w:t>Horizon Zero Dawn</w:t>
-      </w:r>
-      <w:r>
-        <w:rPr>
-          <w:i/>
-          <w:iCs/>
-        </w:rPr>
-        <w:t xml:space="preserve">, </w:t>
-      </w:r>
-      <w:r>
-        <w:t>their</w:t>
-      </w:r>
-      <w:r>
-        <w:t xml:space="preserve"> large open</w:t>
-      </w:r>
-      <w:r>
-        <w:t>-</w:t>
-      </w:r>
-      <w:r>
-        <w:t>world role</w:t>
-      </w:r>
-      <w:r>
-        <w:t>-</w:t>
-      </w:r>
-      <w:r>
-        <w:t>playing game</w:t>
-      </w:r>
-      <w:r>
-        <w:t xml:space="preserve">. </w:t>
-      </w:r>
-      <w:r>
-        <w:t>PCG allowed the team to create a large lifelike world</w:t>
-      </w:r>
-      <w:r>
-        <w:t xml:space="preserve">, where environments </w:t>
-      </w:r>
-      <w:r>
-        <w:t xml:space="preserve">felt unique and varied, </w:t>
-      </w:r>
-      <w:r>
-        <w:t>without needing nearly a decade to</w:t>
-      </w:r>
-      <w:r>
-        <w:t xml:space="preserve"> create it.</w:t>
-      </w:r>
-      <w:r>
-        <w:t xml:space="preserve"> </w:t>
-      </w:r>
-      <w:r>
-        <w:t xml:space="preserve">In </w:t>
-      </w:r>
-      <w:r>
-        <w:t>large scale g</w:t>
-      </w:r>
-      <w:r>
-        <w:t>ames</w:t>
-      </w:r>
-      <w:r>
-        <w:t xml:space="preserve"> </w:t>
-      </w:r>
-      <w:r>
-        <w:t xml:space="preserve">which </w:t>
-      </w:r>
-      <w:r>
-        <w:t>require</w:t>
-      </w:r>
-      <w:r>
-        <w:t xml:space="preserve"> a large amount of highly detailed content</w:t>
-      </w:r>
-      <w:r>
-        <w:t xml:space="preserve">, </w:t>
-      </w:r>
-      <w:r>
-        <w:t xml:space="preserve">PCG </w:t>
-      </w:r>
-      <w:r>
-        <w:t xml:space="preserve">techniques </w:t>
-      </w:r>
-      <w:r>
-        <w:t>can be appropriate solution</w:t>
-      </w:r>
-      <w:r>
-        <w:t>s</w:t>
-      </w:r>
-      <w:r>
-        <w:t>.</w:t>
-      </w:r>
-      <w:r>
-        <w:t xml:space="preserve"> However, </w:t>
-      </w:r>
-      <w:r>
-        <w:t>m</w:t>
-      </w:r>
-      <w:r>
-        <w:t>any games which feature PCG techniques</w:t>
-      </w:r>
-      <w:r>
-        <w:t xml:space="preserve"> have also been criticized for </w:t>
-      </w:r>
-      <w:r>
-        <w:t xml:space="preserve">seeming lifeless </w:t>
-      </w:r>
-      <w:r>
-        <w:t>and un-</w:t>
-      </w:r>
-      <w:r>
-        <w:t>realistic</w:t>
-      </w:r>
-      <w:r>
-        <w:t xml:space="preserve"> </w:t>
-      </w:r>
-      <w:r>
-        <w:t xml:space="preserve">if the implementation does not </w:t>
-      </w:r>
-      <w:r>
-        <w:t>meet</w:t>
-      </w:r>
-      <w:r>
-        <w:t xml:space="preserve"> a</w:t>
-      </w:r>
-      <w:r>
-        <w:t xml:space="preserve"> threshold of quality</w:t>
-      </w:r>
-      <w:r>
-        <w:t>, and so with each solution there are also trade-offs to consider.</w:t>
-      </w:r>
-      <w:r>
-        <w:t xml:space="preserve"> </w:t>
-      </w:r>
-    </w:p>
-    <w:p>
-      <w:pPr>
-        <w:pStyle w:val="Heading3"/>
-      </w:pPr>
-      <w:r>
-        <w:t>Annotated Bibliography</w:t>
-      </w:r>
-    </w:p>
-    <w:p>
-      <w:pPr>
-        <w:autoSpaceDE w:val="0"/>
-        <w:autoSpaceDN w:val="0"/>
-        <w:adjustRightInd w:val="0"/>
-        <w:spacing w:after="0" w:line="240" w:lineRule="auto"/>
-        <w:rPr>
-          <w:rStyle w:val="Hyperlink"/>
-          <w:rFonts w:cstheme="minorHAnsi"/>
-        </w:rPr>
-      </w:pPr>
-      <w:r>
-        <w:rPr>
-          <w:rFonts w:cstheme="minorHAnsi"/>
-        </w:rPr>
-        <w:t xml:space="preserve">Hendrikx, M., Meijer, S., van der Velden, J., and </w:t>
-      </w:r>
-      <w:proofErr w:type="spellStart"/>
-      <w:r>
-        <w:rPr>
-          <w:rFonts w:cstheme="minorHAnsi"/>
-        </w:rPr>
-        <w:t>Iosup</w:t>
-      </w:r>
-      <w:proofErr w:type="spellEnd"/>
-      <w:r>
-        <w:rPr>
-          <w:rFonts w:cstheme="minorHAnsi"/>
-        </w:rPr>
-        <w:t xml:space="preserve">, A. (2013). </w:t>
-      </w:r>
-      <w:r>
-        <w:rPr>
-          <w:rFonts w:cstheme="minorHAnsi"/>
-          <w:i/>
-          <w:iCs/>
-        </w:rPr>
-        <w:t>Procedural content generation for games: a survey</w:t>
-      </w:r>
-      <w:r>
-        <w:rPr>
-          <w:rFonts w:cstheme="minorHAnsi"/>
-        </w:rPr>
-        <w:t xml:space="preserve">. ACM Trans. Multimedia </w:t>
-      </w:r>
-      <w:proofErr w:type="spellStart"/>
-      <w:r>
-        <w:rPr>
-          <w:rFonts w:cstheme="minorHAnsi"/>
-        </w:rPr>
-        <w:t>Comput</w:t>
-      </w:r>
-      <w:proofErr w:type="spellEnd"/>
-      <w:r>
-        <w:rPr>
-          <w:rFonts w:cstheme="minorHAnsi"/>
-        </w:rPr>
-        <w:t xml:space="preserve">. </w:t>
-      </w:r>
-      <w:proofErr w:type="spellStart"/>
-      <w:r>
-        <w:rPr>
-          <w:rFonts w:cstheme="minorHAnsi"/>
-        </w:rPr>
-        <w:t>Commun</w:t>
-      </w:r>
-      <w:proofErr w:type="spellEnd"/>
-      <w:r>
-        <w:rPr>
-          <w:rFonts w:cstheme="minorHAnsi"/>
-        </w:rPr>
-        <w:t xml:space="preserve">. Appl. 9, 1, Article 1 (February 2013), 22 pages. </w:t>
-      </w:r>
-      <w:hyperlink r:id="rId9" w:history="1">
-        <w:r>
-          <w:rPr>
-            <w:rStyle w:val="Hyperlink"/>
-            <w:rFonts w:cstheme="minorHAnsi"/>
-          </w:rPr>
-          <w:t>http://doi.acm.org/10.1145/2422956.2422957</w:t>
-        </w:r>
-      </w:hyperlink>
-    </w:p>
-    <w:p>
-      <w:pPr>
-        <w:autoSpaceDE w:val="0"/>
-        <w:autoSpaceDN w:val="0"/>
-        <w:adjustRightInd w:val="0"/>
-        <w:spacing w:after="0" w:line="240" w:lineRule="auto"/>
-        <w:rPr>
-          <w:rFonts w:cstheme="minorHAnsi"/>
-        </w:rPr>
-      </w:pPr>
-    </w:p>
-    <w:p>
-      <w:r>
-        <w:t xml:space="preserve">In their </w:t>
-      </w:r>
-      <w:r>
-        <w:t>exhaustive</w:t>
-      </w:r>
-      <w:r>
-        <w:t xml:space="preserve"> survey, </w:t>
-      </w:r>
-      <w:r>
-        <w:t xml:space="preserve">Hendrikx et al. </w:t>
-      </w:r>
-      <w:r>
-        <w:t>(2013)</w:t>
-      </w:r>
-      <w:r>
-        <w:t xml:space="preserve"> develop a </w:t>
-      </w:r>
-      <w:r>
-        <w:t xml:space="preserve">hierarchy of </w:t>
-      </w:r>
-      <w:r>
-        <w:t>game content types</w:t>
-      </w:r>
-      <w:r>
-        <w:t xml:space="preserve"> and a taxonomy of PCG techniques</w:t>
-      </w:r>
-      <w:r>
-        <w:t xml:space="preserve"> found in recent research papers</w:t>
-      </w:r>
-      <w:r>
-        <w:t xml:space="preserve">. </w:t>
-      </w:r>
-      <w:r>
-        <w:t>They categorize</w:t>
-      </w:r>
-      <w:r>
-        <w:t xml:space="preserve"> </w:t>
-      </w:r>
-      <w:r>
-        <w:t xml:space="preserve">PCG methods </w:t>
-      </w:r>
-      <w:r>
-        <w:t xml:space="preserve">as Pseudo-Random Number Generators, Generative Grammars, Image Filtering, Spatial Algorithms, Modeling and Simulation of Complex Systems, </w:t>
-      </w:r>
-      <w:r>
-        <w:t>or</w:t>
-      </w:r>
-      <w:r>
-        <w:t xml:space="preserve"> Artificial Intellig</w:t>
-      </w:r>
-      <w:r>
-        <w:t>e</w:t>
-      </w:r>
-      <w:r>
-        <w:t>nce (</w:t>
-      </w:r>
-      <w:r>
-        <w:t xml:space="preserve">early </w:t>
-      </w:r>
-      <w:r>
-        <w:t xml:space="preserve">Machine </w:t>
-      </w:r>
-      <w:r>
-        <w:t>Learning</w:t>
-      </w:r>
-      <w:r>
-        <w:t xml:space="preserve"> models</w:t>
-      </w:r>
-      <w:r>
-        <w:t>)</w:t>
-      </w:r>
-      <w:r>
-        <w:t xml:space="preserve"> methods</w:t>
-      </w:r>
-      <w:r>
-        <w:t xml:space="preserve"> and associate them </w:t>
-      </w:r>
-      <w:r>
-        <w:t xml:space="preserve">with specific </w:t>
-      </w:r>
-      <w:r>
-        <w:t>content generation problems</w:t>
-      </w:r>
-      <w:r>
-        <w:t xml:space="preserve"> (Hendrikx, 8)</w:t>
-      </w:r>
-      <w:r>
-        <w:t>.</w:t>
-      </w:r>
-      <w:r>
-        <w:t xml:space="preserve"> </w:t>
-      </w:r>
-      <w:r>
-        <w:t>Their associativ</w:t>
-      </w:r>
-      <w:r>
-        <w:t>e</w:t>
-      </w:r>
-      <w:r>
-        <w:t xml:space="preserve"> approach </w:t>
-      </w:r>
-      <w:r>
-        <w:lastRenderedPageBreak/>
-        <w:t>helps</w:t>
-      </w:r>
-      <w:r>
-        <w:t xml:space="preserve"> alleviate</w:t>
-      </w:r>
-      <w:r>
-        <w:t xml:space="preserve"> </w:t>
-      </w:r>
-      <w:r>
-        <w:t>initial challenges to</w:t>
-      </w:r>
-      <w:r>
-        <w:t xml:space="preserve"> </w:t>
-      </w:r>
-      <w:r>
-        <w:t>choosing</w:t>
-      </w:r>
-      <w:r>
-        <w:t xml:space="preserve"> PCG techniques</w:t>
-      </w:r>
-      <w:r>
-        <w:t>, and</w:t>
-      </w:r>
-      <w:r>
-        <w:t xml:space="preserve"> </w:t>
-      </w:r>
-      <w:r>
-        <w:t>t</w:t>
-      </w:r>
-      <w:r>
-        <w:t>heir categorization</w:t>
-      </w:r>
-      <w:r>
-        <w:t xml:space="preserve"> acts as an initial compass </w:t>
-      </w:r>
-      <w:r>
-        <w:t>for</w:t>
-      </w:r>
-      <w:r>
-        <w:t xml:space="preserve"> this report, but</w:t>
-      </w:r>
-      <w:r>
-        <w:t xml:space="preserve"> industry developments </w:t>
-      </w:r>
-      <w:r>
-        <w:t xml:space="preserve">since </w:t>
-      </w:r>
-      <w:r>
-        <w:t>their publication</w:t>
-      </w:r>
-      <w:r>
-        <w:t xml:space="preserve"> </w:t>
-      </w:r>
-      <w:r>
-        <w:t>have altered the</w:t>
-      </w:r>
-      <w:r>
-        <w:t xml:space="preserve"> focus of research in this field.</w:t>
-      </w:r>
-      <w:r>
-        <w:t xml:space="preserve"> </w:t>
-      </w:r>
-    </w:p>
-    <w:p>
-      <w:pPr>
-        <w:autoSpaceDE w:val="0"/>
-        <w:autoSpaceDN w:val="0"/>
-        <w:adjustRightInd w:val="0"/>
-        <w:spacing w:after="0" w:line="240" w:lineRule="auto"/>
-        <w:rPr>
-          <w:rFonts w:cstheme="minorHAnsi"/>
-        </w:rPr>
-      </w:pPr>
-      <w:r>
-        <w:rPr>
-          <w:rFonts w:cstheme="minorHAnsi"/>
-        </w:rPr>
-        <w:t xml:space="preserve">Roberts, J, and Chen, K. (2015). </w:t>
-      </w:r>
-      <w:r>
-        <w:rPr>
-          <w:rFonts w:cstheme="minorHAnsi"/>
-          <w:i/>
-          <w:iCs/>
-        </w:rPr>
-        <w:t xml:space="preserve">Learning-Based Procedural Content Generation. </w:t>
-      </w:r>
-      <w:r>
-        <w:rPr>
-          <w:rFonts w:cstheme="minorHAnsi"/>
-        </w:rPr>
-        <w:t xml:space="preserve">IEEE Transactions on Computational Intelligence and AI in games. Vol 7, No. 1 (March 2015), 88-101. </w:t>
-      </w:r>
-    </w:p>
-    <w:p>
-      <w:pPr>
-        <w:autoSpaceDE w:val="0"/>
-        <w:autoSpaceDN w:val="0"/>
-        <w:adjustRightInd w:val="0"/>
-        <w:spacing w:after="0" w:line="240" w:lineRule="auto"/>
-        <w:rPr>
-          <w:rFonts w:cstheme="minorHAnsi"/>
-        </w:rPr>
-      </w:pPr>
-    </w:p>
-    <w:p>
-      <w:r>
-        <w:t xml:space="preserve">Raffe, W., </w:t>
-      </w:r>
-      <w:proofErr w:type="spellStart"/>
-      <w:r>
-        <w:t>Zambetta</w:t>
-      </w:r>
-      <w:proofErr w:type="spellEnd"/>
-      <w:r>
-        <w:t xml:space="preserve">, F., </w:t>
-      </w:r>
-      <w:proofErr w:type="spellStart"/>
-      <w:r>
-        <w:t>Xiaodong</w:t>
-      </w:r>
-      <w:proofErr w:type="spellEnd"/>
-      <w:r>
-        <w:t xml:space="preserve">, L., Stanley, K. (2015). </w:t>
-      </w:r>
-      <w:r>
-        <w:rPr>
-          <w:i/>
-          <w:iCs/>
-        </w:rPr>
-        <w:t xml:space="preserve">Integrated Approach to Personalized Procedural Map Generation Using Evolutionary Algorithms. </w:t>
-      </w:r>
-      <w:r>
-        <w:t>Vol. 7, No. 2 (June 2015). 155.</w:t>
-      </w:r>
-    </w:p>
-    <w:p>
-      <w:r>
-        <w:t>Machine Learning</w:t>
-      </w:r>
-      <w:r>
-        <w:t xml:space="preserve"> (ML)</w:t>
-      </w:r>
-      <w:r>
-        <w:t xml:space="preserve"> and the related algorithms that have accompanied its rise</w:t>
-      </w:r>
-      <w:r>
-        <w:t xml:space="preserve"> have altered the focus of PCG</w:t>
-      </w:r>
-      <w:r>
-        <w:t xml:space="preserve"> research</w:t>
-      </w:r>
-      <w:r>
-        <w:t xml:space="preserve">. </w:t>
-      </w:r>
-      <w:r>
-        <w:t xml:space="preserve">Both Raffe et al. (2015) and Robert and Chen (2015) provide ML approaches to procedurally generating game </w:t>
-      </w:r>
-      <w:r>
-        <w:t>content and</w:t>
-      </w:r>
-      <w:r>
-        <w:t xml:space="preserve"> provide a basis for</w:t>
-      </w:r>
-      <w:r>
-        <w:t xml:space="preserve"> </w:t>
-      </w:r>
-      <w:r>
-        <w:t>the</w:t>
-      </w:r>
-      <w:r>
-        <w:t xml:space="preserve"> research that would follow them</w:t>
-      </w:r>
-      <w:r>
-        <w:t xml:space="preserve">. </w:t>
-      </w:r>
-      <w:r>
-        <w:t>Raffe et al. describe</w:t>
-      </w:r>
-      <w:r>
-        <w:t>s</w:t>
-      </w:r>
-      <w:r>
-        <w:t xml:space="preserve"> a process of generating content which matches the</w:t>
-      </w:r>
-      <w:r>
-        <w:t xml:space="preserve"> tastes and preferences of the</w:t>
-      </w:r>
-      <w:r>
-        <w:t xml:space="preserve"> player</w:t>
-      </w:r>
-      <w:r>
-        <w:t>, using ML algorithms to set the pace</w:t>
-      </w:r>
-      <w:r>
-        <w:t xml:space="preserve"> and density of content</w:t>
-      </w:r>
-      <w:r>
-        <w:t>.</w:t>
-      </w:r>
-      <w:r>
-        <w:t xml:space="preserve"> </w:t>
-      </w:r>
-      <w:r>
-        <w:t>Whereas Roberts and Chen provide a new framework for</w:t>
-      </w:r>
-      <w:r>
-        <w:t xml:space="preserve"> creating</w:t>
-      </w:r>
-      <w:r>
-        <w:t xml:space="preserve"> learning-based algorithms</w:t>
-      </w:r>
-      <w:r>
-        <w:t xml:space="preserve"> for procedurally generating content. </w:t>
-      </w:r>
-      <w:r>
-        <w:t xml:space="preserve">While ML approaches afford a higher degree </w:t>
-      </w:r>
-      <w:r>
-        <w:t xml:space="preserve">of precision </w:t>
-      </w:r>
-      <w:r>
-        <w:t xml:space="preserve">in creating </w:t>
-      </w:r>
-      <w:r>
-        <w:t xml:space="preserve">believable spaces, </w:t>
-      </w:r>
-      <w:r>
-        <w:t>they are also harder to implement</w:t>
-      </w:r>
-      <w:r>
-        <w:t xml:space="preserve"> and</w:t>
-      </w:r>
-      <w:r>
-        <w:t xml:space="preserve"> take advantage of</w:t>
-      </w:r>
-      <w:r>
-        <w:t xml:space="preserve">, and as such should be considered within a broader </w:t>
-      </w:r>
-      <w:r>
-        <w:t>context</w:t>
-      </w:r>
-      <w:r>
-        <w:t xml:space="preserve"> of </w:t>
-      </w:r>
-      <w:r>
-        <w:t xml:space="preserve">costs and </w:t>
-      </w:r>
-      <w:r>
-        <w:t>trade-offs</w:t>
-      </w:r>
-      <w:r>
-        <w:t>.</w:t>
-      </w:r>
-      <w:r>
-        <w:t xml:space="preserve"> </w:t>
-      </w:r>
-      <w:r>
-        <w:t xml:space="preserve">Both </w:t>
-      </w:r>
-      <w:r>
-        <w:t xml:space="preserve">articles provide a </w:t>
-      </w:r>
-      <w:r>
-        <w:t xml:space="preserve">strong background in this approach and </w:t>
-      </w:r>
-      <w:r>
-        <w:t>offer</w:t>
-      </w:r>
-      <w:r>
-        <w:t xml:space="preserve"> </w:t>
-      </w:r>
-      <w:r>
-        <w:t xml:space="preserve">possible techniques and frameworks </w:t>
-      </w:r>
-      <w:r>
-        <w:t xml:space="preserve">for addressing content generation challenges in game development. </w:t>
-      </w:r>
-    </w:p>
-    <w:p>
-      <w:pPr>
-        <w:pStyle w:val="Heading3"/>
-      </w:pPr>
-      <w:r>
-        <w:t>Benefits</w:t>
-      </w:r>
-      <w:r>
-        <w:t xml:space="preserve"> to understanding the challenge</w:t>
-      </w:r>
-    </w:p>
-    <w:p>
-      <w:r>
-        <w:t>Specific solutions only work if the shoe fits, and so this paper will attempt to provide an ontology of procedural content generation options, suggesting solutions for specific problems.</w:t>
-      </w:r>
-      <w:r>
-        <w:t xml:space="preserve"> </w:t>
-      </w:r>
-      <w:r>
-        <w:t xml:space="preserve">By providing </w:t>
-      </w:r>
-      <w:r>
-        <w:t xml:space="preserve">a way of approaching PCG solutions, this research paper can better help </w:t>
-      </w:r>
-      <w:r>
-        <w:t xml:space="preserve">studios assess their content generation needs and find the appropriate solution. </w:t>
-      </w:r>
-    </w:p>
-    <w:p>
-      <w:pPr>
-        <w:pStyle w:val="Heading3"/>
-      </w:pPr>
-      <w:r>
-        <w:t>Authorization</w:t>
-      </w:r>
-      <w:r>
-        <w:t xml:space="preserve"> Request</w:t>
-      </w:r>
-    </w:p>
-    <w:p>
-      <w:r>
-        <w:t xml:space="preserve">Given the importance of creating a new ontology </w:t>
-      </w:r>
-      <w:r>
-        <w:t xml:space="preserve">for PCG techniques, this proposal is requesting authorization to continue researching and categorizing the shortcomings of procedural generation techniques, and the specific solutions to solve those problems. </w:t>
-      </w:r>
-    </w:p>
-    <w:p>
-      <w:pPr>
-        <w:pStyle w:val="Heading3"/>
-      </w:pPr>
-      <w:r>
-        <w:t>Citations</w:t>
-      </w:r>
-    </w:p>
-    <w:p>
-      <w:pPr>
-        <w:autoSpaceDE w:val="0"/>
-        <w:autoSpaceDN w:val="0"/>
-        <w:adjustRightInd w:val="0"/>
-        <w:spacing w:after="0" w:line="240" w:lineRule="auto"/>
-        <w:rPr>
-          <w:rStyle w:val="Hyperlink"/>
-          <w:rFonts w:cstheme="minorHAnsi"/>
-        </w:rPr>
-      </w:pPr>
-      <w:r>
-        <w:rPr>
-          <w:rFonts w:cstheme="minorHAnsi"/>
-        </w:rPr>
-        <w:t xml:space="preserve">Hendrikx, M., Meijer, S., van der Velden, J., and </w:t>
-      </w:r>
-      <w:proofErr w:type="spellStart"/>
-      <w:r>
-        <w:rPr>
-          <w:rFonts w:cstheme="minorHAnsi"/>
-        </w:rPr>
-        <w:t>Iosup</w:t>
-      </w:r>
-      <w:proofErr w:type="spellEnd"/>
-      <w:r>
-        <w:rPr>
-          <w:rFonts w:cstheme="minorHAnsi"/>
-        </w:rPr>
-        <w:t xml:space="preserve">, A. (2013). </w:t>
-      </w:r>
-      <w:r>
-        <w:rPr>
-          <w:rFonts w:cstheme="minorHAnsi"/>
-          <w:i/>
-          <w:iCs/>
-        </w:rPr>
-        <w:t>Procedural content generation for games: a survey</w:t>
-      </w:r>
-      <w:r>
-        <w:rPr>
-          <w:rFonts w:cstheme="minorHAnsi"/>
-        </w:rPr>
-        <w:t xml:space="preserve">. ACM Trans. Multimedia </w:t>
-      </w:r>
-      <w:proofErr w:type="spellStart"/>
-      <w:r>
-        <w:rPr>
-          <w:rFonts w:cstheme="minorHAnsi"/>
-        </w:rPr>
-        <w:t>Comput</w:t>
-      </w:r>
-      <w:proofErr w:type="spellEnd"/>
-      <w:r>
-        <w:rPr>
-          <w:rFonts w:cstheme="minorHAnsi"/>
-        </w:rPr>
-        <w:t xml:space="preserve">. </w:t>
-      </w:r>
-      <w:proofErr w:type="spellStart"/>
-      <w:r>
-        <w:rPr>
-          <w:rFonts w:cstheme="minorHAnsi"/>
-        </w:rPr>
-        <w:t>Commun</w:t>
-      </w:r>
-      <w:proofErr w:type="spellEnd"/>
-      <w:r>
-        <w:rPr>
-          <w:rFonts w:cstheme="minorHAnsi"/>
-        </w:rPr>
-        <w:t xml:space="preserve">. Appl. 9, 1, Article 1 (February 2013), 22 pages. </w:t>
-      </w:r>
-      <w:hyperlink r:id="rId10" w:history="1">
-        <w:r>
-          <w:rPr>
-            <w:rStyle w:val="Hyperlink"/>
-            <w:rFonts w:cstheme="minorHAnsi"/>
-          </w:rPr>
-          <w:t>http://doi.acm.org/10.1145/2422956.2422957</w:t>
-        </w:r>
-      </w:hyperlink>
-    </w:p>
-    <w:p>
-      <w:pPr>
-        <w:autoSpaceDE w:val="0"/>
-        <w:autoSpaceDN w:val="0"/>
-        <w:adjustRightInd w:val="0"/>
-        <w:spacing w:after="0" w:line="240" w:lineRule="auto"/>
-        <w:rPr>
-          <w:rStyle w:val="Hyperlink"/>
-          <w:rFonts w:cstheme="minorHAnsi"/>
-        </w:rPr>
-      </w:pPr>
-    </w:p>
-    <w:p>
-      <w:pPr>
-        <w:autoSpaceDE w:val="0"/>
-        <w:autoSpaceDN w:val="0"/>
-        <w:adjustRightInd w:val="0"/>
-        <w:spacing w:after="0" w:line="240" w:lineRule="auto"/>
-        <w:rPr>
-          <w:rFonts w:cstheme="minorHAnsi"/>
-        </w:rPr>
-      </w:pPr>
-      <w:r>
-        <w:rPr>
-          <w:rFonts w:cstheme="minorHAnsi"/>
-        </w:rPr>
-        <w:t xml:space="preserve">Roberts, J, and Chen, K. (2015). </w:t>
-      </w:r>
-      <w:r>
-        <w:rPr>
-          <w:rFonts w:cstheme="minorHAnsi"/>
-          <w:i/>
-          <w:iCs/>
-        </w:rPr>
-        <w:t xml:space="preserve">Learning-Based Procedural Content Generation. </w:t>
-      </w:r>
-      <w:r>
-        <w:rPr>
-          <w:rFonts w:cstheme="minorHAnsi"/>
-        </w:rPr>
-        <w:t xml:space="preserve">IEEE Transactions on Computational Intelligence and AI in games. Vol 7, No. 1 (March 2015), 88-101. </w:t>
-      </w:r>
-    </w:p>
-    <w:p>
-      <w:pPr>
-        <w:autoSpaceDE w:val="0"/>
-        <w:autoSpaceDN w:val="0"/>
-        <w:adjustRightInd w:val="0"/>
-        <w:spacing w:after="0" w:line="240" w:lineRule="auto"/>
-        <w:rPr>
-          <w:rFonts w:cstheme="minorHAnsi"/>
-        </w:rPr>
-      </w:pPr>
-    </w:p>
-    <w:p>
-      <w:r>
-        <w:t xml:space="preserve">Raffe, W., </w:t>
-      </w:r>
-      <w:proofErr w:type="spellStart"/>
-      <w:r>
-        <w:t>Zambetta</w:t>
-      </w:r>
-      <w:proofErr w:type="spellEnd"/>
-      <w:r>
-        <w:t xml:space="preserve">, F., </w:t>
-      </w:r>
-      <w:proofErr w:type="spellStart"/>
-      <w:r>
-        <w:t>Xiaodong</w:t>
-      </w:r>
-      <w:proofErr w:type="spellEnd"/>
-      <w:r>
-        <w:t xml:space="preserve">, L., Stanley, K. (2015). </w:t>
-      </w:r>
-      <w:r>
-        <w:rPr>
-          <w:i/>
-          <w:iCs/>
-        </w:rPr>
-        <w:t xml:space="preserve">Integrated Approach to Personalized Procedural Map Generation Using Evolutionary Algorithms. </w:t>
-      </w:r>
-      <w:r>
-        <w:t>Vol. 7, No. 2 (June 2015). 155.</w:t>
-      </w:r>
-    </w:p>
-    <w:p>
-      <w:r>
-        <w:t xml:space="preserve">[GDC]. (2019, December 27). </w:t>
-      </w:r>
-      <w:r>
-        <w:rPr>
-          <w:i/>
-          <w:iCs/>
-        </w:rPr>
-        <w:t>GPU-Based Run-Time Procedural Placement in Horizon: Zero Dawn</w:t>
-      </w:r>
-      <w:r>
-        <w:rPr>
-          <w:i/>
-          <w:iCs/>
-        </w:rPr>
-        <w:t xml:space="preserve"> </w:t>
-      </w:r>
-      <w:r>
-        <w:t xml:space="preserve">[Video File]. Retrieved from </w:t>
-      </w:r>
-      <w:hyperlink r:id="rId11" w:history="1">
-        <w:r>
-          <w:rPr>
-            <w:rStyle w:val="Hyperlink"/>
-          </w:rPr>
-          <w:t>https://youtu.be/ToCozpl1sYY</w:t>
-        </w:r>
-      </w:hyperlink>
-      <w:r>
-        <w:t xml:space="preserve"> </w:t>
-      </w:r>
-      <w:bookmarkStart w:id="0" w:name="_GoBack"/>
-      <w:bookmarkEnd w:id="0"/>
-    </w:p>
-    <w:p>
-      <w:r>
-        <w:lastRenderedPageBreak/>
-        <w:t xml:space="preserve">RDR 2 sales: Takahashi, D. (2019, February 6). </w:t>
-      </w:r>
-      <w:r>
-        <w:rPr>
-          <w:i/>
-          <w:iCs/>
-        </w:rPr>
-        <w:t xml:space="preserve">Red Dead Redemption 2 sells massive 23 million copies, but Take-Two stock still falls 13%. </w:t>
-      </w:r>
-      <w:r>
-        <w:t xml:space="preserve">VentureBeat. </w:t>
-      </w:r>
-      <w:hyperlink r:id="rId12" w:history="1">
-        <w:r>
-          <w:rPr>
-            <w:rStyle w:val="Hyperlink"/>
-          </w:rPr>
-          <w:t>https://venturebeat.com/2019/02/06/red-dead-redemption-2-gallops-to-23-million-copies-in-a-quarter-stock-falls-13/</w:t>
-        </w:r>
-      </w:hyperlink>
-    </w:p>
-    <w:p>
-      <w:r>
-        <w:t xml:space="preserve">RDR 2 hand placement: Schmidt, K., Graf, M (2018, May 9). </w:t>
-      </w:r>
-      <w:r>
-        <w:rPr>
-          <w:i/>
-          <w:iCs/>
-        </w:rPr>
-        <w:t>Red Dead Redemption 2 – How Rockstar wants to reinvent the Open World</w:t>
-      </w:r>
-      <w:r>
-        <w:t xml:space="preserve">. </w:t>
-      </w:r>
-      <w:proofErr w:type="spellStart"/>
-      <w:r>
-        <w:t>GameStar</w:t>
-      </w:r>
-      <w:proofErr w:type="spellEnd"/>
-      <w:r>
-        <w:t xml:space="preserve">. </w:t>
-      </w:r>
-      <w:hyperlink r:id="rId13" w:history="1">
-        <w:r>
-          <w:rPr>
-            <w:rStyle w:val="Hyperlink"/>
-          </w:rPr>
-          <w:t>https://www.gamestar.de/artikel/red-dead-redemption-2-wie-rockstar-die-open-world-neu-erfindet,3329270.html</w:t>
-        </w:r>
-      </w:hyperlink>
-    </w:p>
+    <w:p/>
     <w:p/>
     <w:sectPr>
       <w:pgSz w:w="12240" w:h="15840"/>

</xml_diff>